<commit_message>
Last changes before deadline
Revised C4 diagram
Revised project plan
Added architecture document
Added FE link to the GitLink.txt
</commit_message>
<xml_diff>
--- a/Documentation/Project Plan.docx
+++ b/Documentation/Project Plan.docx
@@ -4564,7 +4564,40 @@
           <w:color w:val="ECECEC"/>
           <w:bdr w:val="single" w:sz="2" w:space="0" w:color="E3E3E3" w:frame="1"/>
         </w:rPr>
-        <w:t>Sprint 2: Core Features Development</w:t>
+        <w:t xml:space="preserve">Sprint 2: </w:t>
+      </w:r>
+      <w:r>
+        <w:rPr>
+          <w:rStyle w:val="Strong"/>
+          <w:rFonts w:ascii="Segoe UI" w:hAnsi="Segoe UI" w:cs="Segoe UI"/>
+          <w:b/>
+          <w:bCs/>
+          <w:color w:val="ECECEC"/>
+          <w:bdr w:val="single" w:sz="2" w:space="0" w:color="E3E3E3" w:frame="1"/>
+        </w:rPr>
+        <w:t xml:space="preserve">Frontend development and </w:t>
+      </w:r>
+      <w:r>
+        <w:rPr>
+          <w:rStyle w:val="Strong"/>
+          <w:rFonts w:ascii="Segoe UI" w:hAnsi="Segoe UI" w:cs="Segoe UI"/>
+          <w:b/>
+          <w:bCs/>
+          <w:color w:val="ECECEC"/>
+          <w:bdr w:val="single" w:sz="2" w:space="0" w:color="E3E3E3" w:frame="1"/>
+        </w:rPr>
+        <w:t>b</w:t>
+      </w:r>
+      <w:r>
+        <w:rPr>
+          <w:rStyle w:val="Strong"/>
+          <w:rFonts w:ascii="Segoe UI" w:hAnsi="Segoe UI" w:cs="Segoe UI"/>
+          <w:b/>
+          <w:bCs/>
+          <w:color w:val="ECECEC"/>
+          <w:bdr w:val="single" w:sz="2" w:space="0" w:color="E3E3E3" w:frame="1"/>
+        </w:rPr>
+        <w:t>ackend integration</w:t>
       </w:r>
     </w:p>
     <w:p>
@@ -4599,7 +4632,14 @@
           <w:rFonts w:ascii="Segoe UI" w:hAnsi="Segoe UI" w:cs="Segoe UI"/>
           <w:color w:val="ECECEC"/>
         </w:rPr>
-        <w:t xml:space="preserve"> Develop core functionalities that enhance user interaction and content discovery.</w:t>
+        <w:t xml:space="preserve"> </w:t>
+      </w:r>
+      <w:r>
+        <w:rPr>
+          <w:rFonts w:ascii="Segoe UI" w:hAnsi="Segoe UI" w:cs="Segoe UI"/>
+          <w:color w:val="ECECEC"/>
+        </w:rPr>
+        <w:t>Begin the development of the frontend application using React and integrate it with the backend services. Complete most CRUD operations for the backend.</w:t>
       </w:r>
     </w:p>
     <w:p>
@@ -4634,7 +4674,14 @@
           <w:rFonts w:ascii="Segoe UI" w:hAnsi="Segoe UI" w:cs="Segoe UI"/>
           <w:color w:val="ECECEC"/>
         </w:rPr>
-        <w:t xml:space="preserve"> Develop community forums, start integrating real-time messaging, and lay the foundation for game discovery features.</w:t>
+        <w:t xml:space="preserve"> </w:t>
+      </w:r>
+      <w:r>
+        <w:rPr>
+          <w:rFonts w:ascii="Segoe UI" w:hAnsi="Segoe UI" w:cs="Segoe UI"/>
+          <w:color w:val="ECECEC"/>
+        </w:rPr>
+        <w:t>Start developing React components for the frontend application, connect the frontend with backend services, continue developing backend CRUD operations.</w:t>
       </w:r>
     </w:p>
     <w:p>
@@ -4669,7 +4716,14 @@
           <w:rFonts w:ascii="Segoe UI" w:hAnsi="Segoe UI" w:cs="Segoe UI"/>
           <w:color w:val="ECECEC"/>
         </w:rPr>
-        <w:t xml:space="preserve"> Functional community forums, initial messaging system setup, enhanced game discovery mechanisms.</w:t>
+        <w:t xml:space="preserve"> </w:t>
+      </w:r>
+      <w:r>
+        <w:rPr>
+          <w:rFonts w:ascii="Segoe UI" w:hAnsi="Segoe UI" w:cs="Segoe UI"/>
+          <w:color w:val="ECECEC"/>
+        </w:rPr>
+        <w:t>Initial frontend application setup, integration of frontend with backend services, completion of most backend CRUD operations.</w:t>
       </w:r>
     </w:p>
     <w:p>
@@ -4698,8 +4752,32 @@
           <w:color w:val="ECECEC"/>
           <w:bdr w:val="single" w:sz="2" w:space="0" w:color="E3E3E3" w:frame="1"/>
         </w:rPr>
-        <w:t>Sprint 3: Engagement and Interaction</w:t>
-      </w:r>
+        <w:t xml:space="preserve">Sprint 3: </w:t>
+      </w:r>
+      <w:r>
+        <w:rPr>
+          <w:rStyle w:val="Strong"/>
+          <w:rFonts w:ascii="Segoe UI" w:hAnsi="Segoe UI" w:cs="Segoe UI"/>
+          <w:b/>
+          <w:bCs/>
+          <w:color w:val="ECECEC"/>
+          <w:bdr w:val="single" w:sz="2" w:space="0" w:color="E3E3E3" w:frame="1"/>
+        </w:rPr>
+        <w:t xml:space="preserve">Enhancing frontend and backend </w:t>
+      </w:r>
+      <w:proofErr w:type="gramStart"/>
+      <w:r>
+        <w:rPr>
+          <w:rStyle w:val="Strong"/>
+          <w:rFonts w:ascii="Segoe UI" w:hAnsi="Segoe UI" w:cs="Segoe UI"/>
+          <w:b/>
+          <w:bCs/>
+          <w:color w:val="ECECEC"/>
+          <w:bdr w:val="single" w:sz="2" w:space="0" w:color="E3E3E3" w:frame="1"/>
+        </w:rPr>
+        <w:t>features</w:t>
+      </w:r>
+      <w:proofErr w:type="gramEnd"/>
     </w:p>
     <w:p>
       <w:pPr>
@@ -4733,7 +4811,14 @@
           <w:rFonts w:ascii="Segoe UI" w:hAnsi="Segoe UI" w:cs="Segoe UI"/>
           <w:color w:val="ECECEC"/>
         </w:rPr>
-        <w:t xml:space="preserve"> Enhance features that promote user engagement and interaction within the platform.</w:t>
+        <w:t xml:space="preserve"> </w:t>
+      </w:r>
+      <w:r>
+        <w:rPr>
+          <w:rFonts w:ascii="Segoe UI" w:hAnsi="Segoe UI" w:cs="Segoe UI"/>
+          <w:color w:val="ECECEC"/>
+        </w:rPr>
+        <w:t>Further develop the frontend application, enhancing user interfaces, and expanding backend functionalities to support more complex features.</w:t>
       </w:r>
     </w:p>
     <w:p>
@@ -4768,7 +4853,14 @@
           <w:rFonts w:ascii="Segoe UI" w:hAnsi="Segoe UI" w:cs="Segoe UI"/>
           <w:color w:val="ECECEC"/>
         </w:rPr>
-        <w:t xml:space="preserve"> Enhance the messaging system with group chat capabilities, implement event and tournament organization features, and introduce game reviews and ratings.</w:t>
+        <w:t xml:space="preserve"> </w:t>
+      </w:r>
+      <w:r>
+        <w:rPr>
+          <w:rFonts w:ascii="Segoe UI" w:hAnsi="Segoe UI" w:cs="Segoe UI"/>
+          <w:color w:val="ECECEC"/>
+        </w:rPr>
+        <w:t>Enhance user interface components in the frontend, expand backend functionalities to support advanced features like community forums and game discovery.</w:t>
       </w:r>
     </w:p>
     <w:p>
@@ -4803,7 +4895,14 @@
           <w:rFonts w:ascii="Segoe UI" w:hAnsi="Segoe UI" w:cs="Segoe UI"/>
           <w:color w:val="ECECEC"/>
         </w:rPr>
-        <w:t xml:space="preserve"> Advanced messaging features, event management functionality, game review and rating system.</w:t>
+        <w:t xml:space="preserve"> </w:t>
+      </w:r>
+      <w:r>
+        <w:rPr>
+          <w:rFonts w:ascii="Segoe UI" w:hAnsi="Segoe UI" w:cs="Segoe UI"/>
+          <w:color w:val="ECECEC"/>
+        </w:rPr>
+        <w:t>Enhanced user interface components, backend support for advanced features.</w:t>
       </w:r>
     </w:p>
     <w:p>
@@ -4832,7 +4931,18 @@
           <w:color w:val="ECECEC"/>
           <w:bdr w:val="single" w:sz="2" w:space="0" w:color="E3E3E3" w:frame="1"/>
         </w:rPr>
-        <w:t>Sprint 4: Developer Portal and Advanced Features</w:t>
+        <w:t xml:space="preserve">Sprint 4: </w:t>
+      </w:r>
+      <w:r>
+        <w:rPr>
+          <w:rStyle w:val="Strong"/>
+          <w:rFonts w:ascii="Segoe UI" w:hAnsi="Segoe UI" w:cs="Segoe UI"/>
+          <w:b/>
+          <w:bCs/>
+          <w:color w:val="ECECEC"/>
+          <w:bdr w:val="single" w:sz="2" w:space="0" w:color="E3E3E3" w:frame="1"/>
+        </w:rPr>
+        <w:t>Community Forums and Engagement Features</w:t>
       </w:r>
     </w:p>
     <w:p>
@@ -4867,7 +4977,14 @@
           <w:rFonts w:ascii="Segoe UI" w:hAnsi="Segoe UI" w:cs="Segoe UI"/>
           <w:color w:val="ECECEC"/>
         </w:rPr>
-        <w:t xml:space="preserve"> Launch a developer portal and begin work on advanced features based on earlier feedback.</w:t>
+        <w:t xml:space="preserve"> </w:t>
+      </w:r>
+      <w:r>
+        <w:rPr>
+          <w:rFonts w:ascii="Segoe UI" w:hAnsi="Segoe UI" w:cs="Segoe UI"/>
+          <w:color w:val="ECECEC"/>
+        </w:rPr>
+        <w:t>Focus on developing community forums, engagement features, and starting game discovery mechanisms.</w:t>
       </w:r>
     </w:p>
     <w:p>
@@ -4902,7 +5019,42 @@
           <w:rFonts w:ascii="Segoe UI" w:hAnsi="Segoe UI" w:cs="Segoe UI"/>
           <w:color w:val="ECECEC"/>
         </w:rPr>
-        <w:t xml:space="preserve"> Set up a portal for game developers, start on advanced search and recommendation algorithms, and begin integrating third-party APIs for game information.</w:t>
+        <w:t xml:space="preserve"> </w:t>
+      </w:r>
+      <w:r>
+        <w:rPr>
+          <w:rFonts w:ascii="Segoe UI" w:hAnsi="Segoe UI" w:cs="Segoe UI"/>
+          <w:color w:val="ECECEC"/>
+        </w:rPr>
+        <w:t xml:space="preserve">Develop community forum functionalities, </w:t>
+      </w:r>
+      <w:r>
+        <w:rPr>
+          <w:rFonts w:ascii="Segoe UI" w:hAnsi="Segoe UI" w:cs="Segoe UI"/>
+          <w:color w:val="ECECEC"/>
+        </w:rPr>
+        <w:t xml:space="preserve">finish </w:t>
+      </w:r>
+      <w:r>
+        <w:rPr>
+          <w:rFonts w:ascii="Segoe UI" w:hAnsi="Segoe UI" w:cs="Segoe UI"/>
+          <w:color w:val="ECECEC"/>
+        </w:rPr>
+        <w:t>implement</w:t>
+      </w:r>
+      <w:r>
+        <w:rPr>
+          <w:rFonts w:ascii="Segoe UI" w:hAnsi="Segoe UI" w:cs="Segoe UI"/>
+          <w:color w:val="ECECEC"/>
+        </w:rPr>
+        <w:t>ing</w:t>
+      </w:r>
+      <w:r>
+        <w:rPr>
+          <w:rFonts w:ascii="Segoe UI" w:hAnsi="Segoe UI" w:cs="Segoe UI"/>
+          <w:color w:val="ECECEC"/>
+        </w:rPr>
+        <w:t xml:space="preserve"> engagement features like comments and likes, initiate game discovery features.</w:t>
       </w:r>
     </w:p>
     <w:p>
@@ -4937,7 +5089,14 @@
           <w:rFonts w:ascii="Segoe UI" w:hAnsi="Segoe UI" w:cs="Segoe UI"/>
           <w:color w:val="ECECEC"/>
         </w:rPr>
-        <w:t xml:space="preserve"> Developer portal, initial search and recommendation engine, third-party game data integration.</w:t>
+        <w:t xml:space="preserve"> </w:t>
+      </w:r>
+      <w:r>
+        <w:rPr>
+          <w:rFonts w:ascii="Segoe UI" w:hAnsi="Segoe UI" w:cs="Segoe UI"/>
+          <w:color w:val="ECECEC"/>
+        </w:rPr>
+        <w:t>Community forums, engagement features (comments, likes), initial game discovery mechanisms.</w:t>
       </w:r>
     </w:p>
     <w:p>
@@ -4966,7 +5125,18 @@
           <w:color w:val="ECECEC"/>
           <w:bdr w:val="single" w:sz="2" w:space="0" w:color="E3E3E3" w:frame="1"/>
         </w:rPr>
-        <w:t>Sprint 5: Refinement and Comprehensive Testing</w:t>
+        <w:t xml:space="preserve">Sprint 5: </w:t>
+      </w:r>
+      <w:r>
+        <w:rPr>
+          <w:rStyle w:val="Strong"/>
+          <w:rFonts w:ascii="Segoe UI" w:hAnsi="Segoe UI" w:cs="Segoe UI"/>
+          <w:b/>
+          <w:bCs/>
+          <w:color w:val="ECECEC"/>
+          <w:bdr w:val="single" w:sz="2" w:space="0" w:color="E3E3E3" w:frame="1"/>
+        </w:rPr>
+        <w:t>Game Discovery and Developer Portal</w:t>
       </w:r>
     </w:p>
     <w:p>
@@ -5001,7 +5171,14 @@
           <w:rFonts w:ascii="Segoe UI" w:hAnsi="Segoe UI" w:cs="Segoe UI"/>
           <w:color w:val="ECECEC"/>
         </w:rPr>
-        <w:t xml:space="preserve"> Refine features based on user feedback and conduct comprehensive platform testing.</w:t>
+        <w:t xml:space="preserve"> </w:t>
+      </w:r>
+      <w:r>
+        <w:rPr>
+          <w:rFonts w:ascii="Segoe UI" w:hAnsi="Segoe UI" w:cs="Segoe UI"/>
+          <w:color w:val="ECECEC"/>
+        </w:rPr>
+        <w:t>Enhance game discovery mechanisms and develop a portal for game developers.</w:t>
       </w:r>
     </w:p>
     <w:p>
@@ -5036,7 +5213,14 @@
           <w:rFonts w:ascii="Segoe UI" w:hAnsi="Segoe UI" w:cs="Segoe UI"/>
           <w:color w:val="ECECEC"/>
         </w:rPr>
-        <w:t xml:space="preserve"> UI/UX improvements, security enhancements, comprehensive testing (unit, integration, and user acceptance tests), and bug fixing.</w:t>
+        <w:t xml:space="preserve"> </w:t>
+      </w:r>
+      <w:r>
+        <w:rPr>
+          <w:rFonts w:ascii="Segoe UI" w:hAnsi="Segoe UI" w:cs="Segoe UI"/>
+          <w:color w:val="ECECEC"/>
+        </w:rPr>
+        <w:t>Enhance game discovery features, develop and integrate developer portal functionalities, improve backend services for game and developer management.</w:t>
       </w:r>
     </w:p>
     <w:p>
@@ -5071,7 +5255,14 @@
           <w:rFonts w:ascii="Segoe UI" w:hAnsi="Segoe UI" w:cs="Segoe UI"/>
           <w:color w:val="ECECEC"/>
         </w:rPr>
-        <w:t xml:space="preserve"> Refined UI/UX, security updates, comprehensive test reports, bug fix documentation.</w:t>
+        <w:t xml:space="preserve"> </w:t>
+      </w:r>
+      <w:r>
+        <w:rPr>
+          <w:rFonts w:ascii="Segoe UI" w:hAnsi="Segoe UI" w:cs="Segoe UI"/>
+          <w:color w:val="ECECEC"/>
+        </w:rPr>
+        <w:t>Enhanced game discovery features, developer portal, improved backend services for game and developer management.</w:t>
       </w:r>
     </w:p>
     <w:p>
@@ -5100,8 +5291,32 @@
           <w:color w:val="ECECEC"/>
           <w:bdr w:val="single" w:sz="2" w:space="0" w:color="E3E3E3" w:frame="1"/>
         </w:rPr>
-        <w:t>Sprint 6: Finalization and Launch Preparation</w:t>
-      </w:r>
+        <w:t xml:space="preserve">Sprint 6: </w:t>
+      </w:r>
+      <w:r>
+        <w:rPr>
+          <w:rStyle w:val="Strong"/>
+          <w:rFonts w:ascii="Segoe UI" w:hAnsi="Segoe UI" w:cs="Segoe UI"/>
+          <w:b/>
+          <w:bCs/>
+          <w:color w:val="ECECEC"/>
+          <w:bdr w:val="single" w:sz="2" w:space="0" w:color="E3E3E3" w:frame="1"/>
+        </w:rPr>
+        <w:t xml:space="preserve">Finalization, testing and </w:t>
+      </w:r>
+      <w:proofErr w:type="gramStart"/>
+      <w:r>
+        <w:rPr>
+          <w:rStyle w:val="Strong"/>
+          <w:rFonts w:ascii="Segoe UI" w:hAnsi="Segoe UI" w:cs="Segoe UI"/>
+          <w:b/>
+          <w:bCs/>
+          <w:color w:val="ECECEC"/>
+          <w:bdr w:val="single" w:sz="2" w:space="0" w:color="E3E3E3" w:frame="1"/>
+        </w:rPr>
+        <w:t>deployment</w:t>
+      </w:r>
+      <w:proofErr w:type="gramEnd"/>
     </w:p>
     <w:p>
       <w:pPr>
@@ -5135,7 +5350,14 @@
           <w:rFonts w:ascii="Segoe UI" w:hAnsi="Segoe UI" w:cs="Segoe UI"/>
           <w:color w:val="ECECEC"/>
         </w:rPr>
-        <w:t xml:space="preserve"> Prepare the product for launch, focusing on final touches, performance optimization, and launch strategy.</w:t>
+        <w:t xml:space="preserve"> </w:t>
+      </w:r>
+      <w:r>
+        <w:rPr>
+          <w:rFonts w:ascii="Segoe UI" w:hAnsi="Segoe UI" w:cs="Segoe UI"/>
+          <w:color w:val="ECECEC"/>
+        </w:rPr>
+        <w:t>Finalize development, conduct comprehensive testing, and prepare for deployment.</w:t>
       </w:r>
     </w:p>
     <w:p>
@@ -5170,7 +5392,14 @@
           <w:rFonts w:ascii="Segoe UI" w:hAnsi="Segoe UI" w:cs="Segoe UI"/>
           <w:color w:val="ECECEC"/>
         </w:rPr>
-        <w:t xml:space="preserve"> Final UI/UX enhancements, performance tuning, creation of marketing materials, and final preparations for launch.</w:t>
+        <w:t xml:space="preserve"> </w:t>
+      </w:r>
+      <w:r>
+        <w:rPr>
+          <w:rFonts w:ascii="Segoe UI" w:hAnsi="Segoe UI" w:cs="Segoe UI"/>
+          <w:color w:val="ECECEC"/>
+        </w:rPr>
+        <w:t>Finalize all pending features, conduct extensive testing (unit, integration, user acceptance), optimize performance, prepare deployment strategies.</w:t>
       </w:r>
     </w:p>
     <w:p>
@@ -5205,7 +5434,14 @@
           <w:rFonts w:ascii="Segoe UI" w:hAnsi="Segoe UI" w:cs="Segoe UI"/>
           <w:color w:val="ECECEC"/>
         </w:rPr>
-        <w:t xml:space="preserve"> Launch-ready platform, marketing materials, detailed launch plan.</w:t>
+        <w:t xml:space="preserve"> </w:t>
+      </w:r>
+      <w:r>
+        <w:rPr>
+          <w:rFonts w:ascii="Segoe UI" w:hAnsi="Segoe UI" w:cs="Segoe UI"/>
+          <w:color w:val="ECECEC"/>
+        </w:rPr>
+        <w:t>Completed application, comprehensive test reports, deployment plan.</w:t>
       </w:r>
     </w:p>
     <w:p>
@@ -5258,6 +5494,7 @@
           <w:sz w:val="28"/>
           <w:szCs w:val="28"/>
         </w:rPr>
+        <w:lastRenderedPageBreak/>
         <w:t>Time plan and milestones</w:t>
       </w:r>
       <w:bookmarkEnd w:id="19"/>
@@ -11931,7 +12168,6 @@
   <w:style w:type="character" w:default="1" w:styleId="DefaultParagraphFont">
     <w:name w:val="Default Paragraph Font"/>
     <w:uiPriority w:val="1"/>
-    <w:semiHidden/>
     <w:unhideWhenUsed/>
   </w:style>
   <w:style w:type="table" w:default="1" w:styleId="TableNormal">

</xml_diff>